<commit_message>
Added pdf version of bio and report
</commit_message>
<xml_diff>
--- a/3rd Year/Software Engineering/Edsger Dijkstra Bio.docx
+++ b/3rd Year/Software Engineering/Edsger Dijkstra Bio.docx
@@ -11,6 +11,8 @@
       <w:bookmarkStart w:id="2" w:name="_Toc318188327"/>
       <w:bookmarkStart w:id="3" w:name="_Toc318189312"/>
       <w:bookmarkStart w:id="4" w:name="_Toc321147011"/>
+      <w:bookmarkStart w:id="5" w:name="_GoBack"/>
+      <w:bookmarkEnd w:id="5"/>
       <w:r>
         <w:rPr>
           <w:noProof/>
@@ -108,8 +110,6 @@
       <w:r>
         <w:t>18323736</w:t>
       </w:r>
-      <w:bookmarkStart w:id="5" w:name="_GoBack"/>
-      <w:bookmarkEnd w:id="5"/>
       <w:r>
         <w:br w:type="page"/>
       </w:r>
@@ -127,6 +127,12 @@
     </w:p>
     <w:sdt>
       <w:sdtPr>
+        <w:rPr>
+          <w:rFonts w:asciiTheme="minorHAnsi" w:eastAsiaTheme="minorHAnsi" w:hAnsiTheme="minorHAnsi" w:cstheme="minorBidi"/>
+          <w:color w:val="595959" w:themeColor="text1" w:themeTint="A6"/>
+          <w:sz w:val="22"/>
+          <w:szCs w:val="22"/>
+        </w:rPr>
         <w:id w:val="-1267227350"/>
         <w:docPartObj>
           <w:docPartGallery w:val="Table of Contents"/>
@@ -135,13 +141,9 @@
       </w:sdtPr>
       <w:sdtEndPr>
         <w:rPr>
-          <w:rFonts w:asciiTheme="minorHAnsi" w:eastAsiaTheme="minorHAnsi" w:hAnsiTheme="minorHAnsi" w:cstheme="minorBidi"/>
           <w:b/>
           <w:bCs/>
           <w:noProof/>
-          <w:color w:val="595959" w:themeColor="text1" w:themeTint="A6"/>
-          <w:sz w:val="22"/>
-          <w:szCs w:val="22"/>
         </w:rPr>
       </w:sdtEndPr>
       <w:sdtContent>
@@ -769,6 +771,7 @@
       </w:pPr>
       <w:bookmarkStart w:id="8" w:name="_Toc56020329"/>
       <w:r>
+        <w:lastRenderedPageBreak/>
         <w:t>Introduction</w:t>
       </w:r>
       <w:bookmarkEnd w:id="6"/>
@@ -776,8 +779,13 @@
       <w:bookmarkEnd w:id="8"/>
     </w:p>
     <w:p>
-      <w:r>
-        <w:t xml:space="preserve">Edser W. Dijkstra </w:t>
+      <w:proofErr w:type="spellStart"/>
+      <w:r>
+        <w:t>Edser</w:t>
+      </w:r>
+      <w:proofErr w:type="spellEnd"/>
+      <w:r>
+        <w:t xml:space="preserve"> W. Dijkstra </w:t>
       </w:r>
       <w:r>
         <w:t>was an early pioneer in the field of computer science</w:t>
@@ -862,11 +870,24 @@
     </w:p>
     <w:p>
       <w:r>
-        <w:t xml:space="preserve">after receiving extraordinary results in maths and physics, he </w:t>
-      </w:r>
-      <w:r>
-        <w:t>followed the advice of his parents and studied theoretical physics University of Leidan</w:t>
-      </w:r>
+        <w:t xml:space="preserve">after receiving extraordinary results in </w:t>
+      </w:r>
+      <w:proofErr w:type="spellStart"/>
+      <w:r>
+        <w:t>maths</w:t>
+      </w:r>
+      <w:proofErr w:type="spellEnd"/>
+      <w:r>
+        <w:t xml:space="preserve"> and physics, he </w:t>
+      </w:r>
+      <w:r>
+        <w:t xml:space="preserve">followed the advice of his parents and studied theoretical physics University of </w:t>
+      </w:r>
+      <w:proofErr w:type="spellStart"/>
+      <w:r>
+        <w:t>Leidan</w:t>
+      </w:r>
+      <w:proofErr w:type="spellEnd"/>
       <w:r>
         <w:t>.</w:t>
       </w:r>
@@ -885,7 +906,23 @@
         <w:t>This course was also attended by</w:t>
       </w:r>
       <w:r>
-        <w:t xml:space="preserve"> Adriaan van Wijngaarden, Director of the Computation Department at the Mathematical Centre in Amsterdam</w:t>
+        <w:t xml:space="preserve"> </w:t>
+      </w:r>
+      <w:proofErr w:type="spellStart"/>
+      <w:r>
+        <w:t>Adriaan</w:t>
+      </w:r>
+      <w:proofErr w:type="spellEnd"/>
+      <w:r>
+        <w:t xml:space="preserve"> van </w:t>
+      </w:r>
+      <w:proofErr w:type="spellStart"/>
+      <w:r>
+        <w:t>Wijngaarden</w:t>
+      </w:r>
+      <w:proofErr w:type="spellEnd"/>
+      <w:r>
+        <w:t>, Director of the Computation Department at the Mathematical Centre in Amsterdam</w:t>
       </w:r>
       <w:r>
         <w:t>, who offered Dijkstra a job</w:t>
@@ -910,7 +947,15 @@
       </w:r>
       <w:proofErr w:type="gramEnd"/>
       <w:r>
-        <w:t xml:space="preserve"> that ‘programmer’ wasn’t a recognised profession in the Netherland’s marriage rites.</w:t>
+        <w:t xml:space="preserve"> that ‘programmer’ wasn’t a </w:t>
+      </w:r>
+      <w:proofErr w:type="spellStart"/>
+      <w:r>
+        <w:t>recognised</w:t>
+      </w:r>
+      <w:proofErr w:type="spellEnd"/>
+      <w:r>
+        <w:t xml:space="preserve"> profession in the Netherland’s marriage rites.</w:t>
       </w:r>
     </w:p>
     <w:p>
@@ -934,7 +979,15 @@
       </w:r>
       <w:r>
         <w:br/>
-        <w:t>After a conversation with van Wijngaarden, Dijkstra decided to finish his studies in physics and dedicate himself to the</w:t>
+        <w:t xml:space="preserve">After a conversation with van </w:t>
+      </w:r>
+      <w:proofErr w:type="spellStart"/>
+      <w:r>
+        <w:t>Wijngaarden</w:t>
+      </w:r>
+      <w:proofErr w:type="spellEnd"/>
+      <w:r>
+        <w:t>, Dijkstra decided to finish his studies in physics and dedicate himself to the</w:t>
       </w:r>
       <w:r>
         <w:t xml:space="preserve"> under-developed field of computing</w:t>
@@ -966,7 +1019,23 @@
     </w:p>
     <w:p>
       <w:r>
-        <w:t>Here, Dijkstra worked closely with hardware designers Bram Jan Loopstra and Carel S. Scholten</w:t>
+        <w:t xml:space="preserve">Here, Dijkstra worked closely with hardware designers Bram Jan </w:t>
+      </w:r>
+      <w:proofErr w:type="spellStart"/>
+      <w:r>
+        <w:t>Loopstra</w:t>
+      </w:r>
+      <w:proofErr w:type="spellEnd"/>
+      <w:r>
+        <w:t xml:space="preserve"> and </w:t>
+      </w:r>
+      <w:proofErr w:type="spellStart"/>
+      <w:r>
+        <w:t>Carel</w:t>
+      </w:r>
+      <w:proofErr w:type="spellEnd"/>
+      <w:r>
+        <w:t xml:space="preserve"> S. Scholten</w:t>
       </w:r>
       <w:r>
         <w:t xml:space="preserve"> to write software which would be used for the </w:t>
@@ -990,10 +1059,21 @@
         <w:t xml:space="preserve">It was during this time that Dijkstra </w:t>
       </w:r>
       <w:r>
-        <w:t>his solution to the shortest path problem, which is named after him in his honour.</w:t>
+        <w:t xml:space="preserve">his solution to the shortest path problem, which is named after him in his </w:t>
+      </w:r>
+      <w:proofErr w:type="spellStart"/>
+      <w:r>
+        <w:t>honour</w:t>
+      </w:r>
+      <w:proofErr w:type="spellEnd"/>
+      <w:r>
+        <w:t>.</w:t>
       </w:r>
       <w:r>
         <w:br/>
+      </w:r>
+      <w:r>
+        <w:lastRenderedPageBreak/>
         <w:t xml:space="preserve">Dijkstra also co-developed </w:t>
       </w:r>
       <w:r>
@@ -1050,7 +1130,15 @@
         <w:t xml:space="preserve"> computer scientists to develop </w:t>
       </w:r>
       <w:r>
-        <w:t>the THE operating system, which would go on to influence the design process of future operating systems.</w:t>
+        <w:t xml:space="preserve">the </w:t>
+      </w:r>
+      <w:proofErr w:type="spellStart"/>
+      <w:r>
+        <w:t>THE</w:t>
+      </w:r>
+      <w:proofErr w:type="spellEnd"/>
+      <w:r>
+        <w:t xml:space="preserve"> operating system, which would go on to influence the design process of future operating systems.</w:t>
       </w:r>
     </w:p>
     <w:p/>
@@ -1185,10 +1273,7 @@
         <w:t xml:space="preserve">Dijkstra </w:t>
       </w:r>
       <w:r>
-        <w:t>accepted the Schlumberger Centennial Chair in the Computer Science Department at the University of Texas</w:t>
-      </w:r>
-      <w:r>
-        <w:t>. Here, he</w:t>
+        <w:t>accepted the Schlumberger Centennial Chair in the Computer Science Department at the University of Texas. Here, he</w:t>
       </w:r>
       <w:r>
         <w:t xml:space="preserve"> pursued more </w:t>
@@ -1265,6 +1350,7 @@
       </w:pPr>
       <w:bookmarkStart w:id="21" w:name="_Toc56020335"/>
       <w:r>
+        <w:lastRenderedPageBreak/>
         <w:t>Conclusion</w:t>
       </w:r>
       <w:bookmarkEnd w:id="21"/>
@@ -1351,25 +1437,7 @@
           <w:rPr>
             <w:rStyle w:val="Hyperlink"/>
           </w:rPr>
-          <w:t>https://www.computer.org/profiles/edsger-d</w:t>
-        </w:r>
-        <w:r>
-          <w:rPr>
-            <w:rStyle w:val="Hyperlink"/>
-          </w:rPr>
-          <w:t>i</w:t>
-        </w:r>
-        <w:r>
-          <w:rPr>
-            <w:rStyle w:val="Hyperlink"/>
-          </w:rPr>
-          <w:t>jkstra</w:t>
-        </w:r>
-        <w:r>
-          <w:rPr>
-            <w:rStyle w:val="Hyperlink"/>
-          </w:rPr>
-          <w:t>/</w:t>
+          <w:t>https://www.computer.org/profiles/edsger-dijkstra/</w:t>
         </w:r>
       </w:hyperlink>
     </w:p>
@@ -2110,6 +2178,7 @@
     <w:lsdException w:name="HTML Sample" w:semiHidden="1" w:unhideWhenUsed="1"/>
     <w:lsdException w:name="HTML Typewriter" w:semiHidden="1" w:unhideWhenUsed="1"/>
     <w:lsdException w:name="HTML Variable" w:semiHidden="1" w:unhideWhenUsed="1"/>
+    <w:lsdException w:name="Normal Table" w:semiHidden="1" w:unhideWhenUsed="1"/>
     <w:lsdException w:name="annotation subject" w:semiHidden="1" w:unhideWhenUsed="1"/>
     <w:lsdException w:name="No List" w:semiHidden="1" w:unhideWhenUsed="1"/>
     <w:lsdException w:name="Outline List 1" w:semiHidden="1" w:unhideWhenUsed="1"/>
@@ -2153,8 +2222,10 @@
     <w:lsdException w:name="Table Elegant" w:semiHidden="1" w:unhideWhenUsed="1"/>
     <w:lsdException w:name="Table Professional" w:semiHidden="1" w:unhideWhenUsed="1"/>
     <w:lsdException w:name="Table Subtle 1" w:semiHidden="1" w:unhideWhenUsed="1"/>
+    <w:lsdException w:name="Table Subtle 2" w:semiHidden="1" w:unhideWhenUsed="1"/>
     <w:lsdException w:name="Table Web 1" w:semiHidden="1" w:unhideWhenUsed="1"/>
     <w:lsdException w:name="Table Web 2" w:semiHidden="1" w:unhideWhenUsed="1"/>
+    <w:lsdException w:name="Table Web 3" w:semiHidden="1" w:unhideWhenUsed="1"/>
     <w:lsdException w:name="Balloon Text" w:semiHidden="1" w:unhideWhenUsed="1"/>
     <w:lsdException w:name="Table Grid" w:uiPriority="39"/>
     <w:lsdException w:name="Table Theme" w:semiHidden="1" w:unhideWhenUsed="1"/>
@@ -3674,6 +3745,21 @@
 </file>
 
 <file path=customXml/item1.xml><?xml version="1.0" encoding="utf-8"?>
+<p:properties xmlns:p="http://schemas.microsoft.com/office/2006/metadata/properties" xmlns:xsi="http://www.w3.org/2001/XMLSchema-instance" xmlns:pc="http://schemas.microsoft.com/office/infopath/2007/PartnerControls">
+  <documentManagement/>
+</p:properties>
+</file>
+
+<file path=customXml/item2.xml><?xml version="1.0" encoding="utf-8"?>
+<?mso-contentType ?>
+<FormTemplates xmlns="http://schemas.microsoft.com/sharepoint/v3/contenttype/forms">
+  <Display>DocumentLibraryForm</Display>
+  <Edit>DocumentLibraryForm</Edit>
+  <New>DocumentLibraryForm</New>
+</FormTemplates>
+</file>
+
+<file path=customXml/item3.xml><?xml version="1.0" encoding="utf-8"?>
 <ct:contentTypeSchema xmlns:ct="http://schemas.microsoft.com/office/2006/metadata/contentType" xmlns:ma="http://schemas.microsoft.com/office/2006/metadata/properties/metaAttributes" ct:_="" ma:_="" ma:contentTypeName="Document" ma:contentTypeID="0x0101000A7BF64EEB4B2F40BD1632AB9F0538D0" ma:contentTypeVersion="10" ma:contentTypeDescription="Create a new document." ma:contentTypeScope="" ma:versionID="cdc16aef649f2f4d077c60c3c8341400">
   <xsd:schema xmlns:xsd="http://www.w3.org/2001/XMLSchema" xmlns:xs="http://www.w3.org/2001/XMLSchema" xmlns:p="http://schemas.microsoft.com/office/2006/metadata/properties" xmlns:ns3="2c930a07-50d7-448b-a716-cad46133b2df" targetNamespace="http://schemas.microsoft.com/office/2006/metadata/properties" ma:root="true" ma:fieldsID="a68fc539dc012d485665816046338e37" ns3:_="">
     <xsd:import namespace="2c930a07-50d7-448b-a716-cad46133b2df"/>
@@ -3857,26 +3943,28 @@
 </ct:contentTypeSchema>
 </file>
 
-<file path=customXml/item2.xml><?xml version="1.0" encoding="utf-8"?>
-<?mso-contentType ?>
-<FormTemplates xmlns="http://schemas.microsoft.com/sharepoint/v3/contenttype/forms">
-  <Display>DocumentLibraryForm</Display>
-  <Edit>DocumentLibraryForm</Edit>
-  <New>DocumentLibraryForm</New>
-</FormTemplates>
-</file>
-
-<file path=customXml/item3.xml><?xml version="1.0" encoding="utf-8"?>
-<p:properties xmlns:p="http://schemas.microsoft.com/office/2006/metadata/properties" xmlns:xsi="http://www.w3.org/2001/XMLSchema-instance" xmlns:pc="http://schemas.microsoft.com/office/infopath/2007/PartnerControls">
-  <documentManagement/>
-</p:properties>
-</file>
-
 <file path=customXml/item4.xml><?xml version="1.0" encoding="utf-8"?>
 <b:Sources xmlns:b="http://schemas.openxmlformats.org/officeDocument/2006/bibliography" xmlns="http://schemas.openxmlformats.org/officeDocument/2006/bibliography" SelectedStyle="\APASixthEditionOfficeOnline.xsl" StyleName="APA" Version="6"/>
 </file>
 
 <file path=customXml/itemProps1.xml><?xml version="1.0" encoding="utf-8"?>
+<ds:datastoreItem xmlns:ds="http://schemas.openxmlformats.org/officeDocument/2006/customXml" ds:itemID="{12F6852D-44B1-463A-86DA-29259286CCEF}">
+  <ds:schemaRefs>
+    <ds:schemaRef ds:uri="http://schemas.microsoft.com/office/2006/metadata/properties"/>
+    <ds:schemaRef ds:uri="http://schemas.microsoft.com/office/infopath/2007/PartnerControls"/>
+  </ds:schemaRefs>
+</ds:datastoreItem>
+</file>
+
+<file path=customXml/itemProps2.xml><?xml version="1.0" encoding="utf-8"?>
+<ds:datastoreItem xmlns:ds="http://schemas.openxmlformats.org/officeDocument/2006/customXml" ds:itemID="{46666A92-7C22-4D01-AEAB-D71A233AF247}">
+  <ds:schemaRefs>
+    <ds:schemaRef ds:uri="http://schemas.microsoft.com/sharepoint/v3/contenttype/forms"/>
+  </ds:schemaRefs>
+</ds:datastoreItem>
+</file>
+
+<file path=customXml/itemProps3.xml><?xml version="1.0" encoding="utf-8"?>
 <ds:datastoreItem xmlns:ds="http://schemas.openxmlformats.org/officeDocument/2006/customXml" ds:itemID="{DA72624E-4C74-4C7F-AEFE-E8DA6F1AE752}">
   <ds:schemaRefs>
     <ds:schemaRef ds:uri="http://schemas.microsoft.com/office/2006/metadata/contentType"/>
@@ -3894,32 +3982,8 @@
 </ds:datastoreItem>
 </file>
 
-<file path=customXml/itemProps2.xml><?xml version="1.0" encoding="utf-8"?>
-<ds:datastoreItem xmlns:ds="http://schemas.openxmlformats.org/officeDocument/2006/customXml" ds:itemID="{46666A92-7C22-4D01-AEAB-D71A233AF247}">
-  <ds:schemaRefs>
-    <ds:schemaRef ds:uri="http://schemas.microsoft.com/sharepoint/v3/contenttype/forms"/>
-  </ds:schemaRefs>
-</ds:datastoreItem>
-</file>
-
-<file path=customXml/itemProps3.xml><?xml version="1.0" encoding="utf-8"?>
-<ds:datastoreItem xmlns:ds="http://schemas.openxmlformats.org/officeDocument/2006/customXml" ds:itemID="{12F6852D-44B1-463A-86DA-29259286CCEF}">
-  <ds:schemaRefs>
-    <ds:schemaRef ds:uri="http://www.w3.org/XML/1998/namespace"/>
-    <ds:schemaRef ds:uri="http://purl.org/dc/elements/1.1/"/>
-    <ds:schemaRef ds:uri="http://schemas.microsoft.com/office/2006/metadata/properties"/>
-    <ds:schemaRef ds:uri="http://schemas.microsoft.com/office/2006/documentManagement/types"/>
-    <ds:schemaRef ds:uri="http://purl.org/dc/terms/"/>
-    <ds:schemaRef ds:uri="http://purl.org/dc/dcmitype/"/>
-    <ds:schemaRef ds:uri="http://schemas.openxmlformats.org/package/2006/metadata/core-properties"/>
-    <ds:schemaRef ds:uri="2c930a07-50d7-448b-a716-cad46133b2df"/>
-    <ds:schemaRef ds:uri="http://schemas.microsoft.com/office/infopath/2007/PartnerControls"/>
-  </ds:schemaRefs>
-</ds:datastoreItem>
-</file>
-
 <file path=customXml/itemProps4.xml><?xml version="1.0" encoding="utf-8"?>
-<ds:datastoreItem xmlns:ds="http://schemas.openxmlformats.org/officeDocument/2006/customXml" ds:itemID="{0406EE5A-B9E1-4D61-A12D-E891511B77AC}">
+<ds:datastoreItem xmlns:ds="http://schemas.openxmlformats.org/officeDocument/2006/customXml" ds:itemID="{36F9F7DD-07EF-41E0-9C72-E5298FD0A181}">
   <ds:schemaRefs>
     <ds:schemaRef ds:uri="http://schemas.openxmlformats.org/officeDocument/2006/bibliography"/>
   </ds:schemaRefs>

</xml_diff>